<commit_message>
KIN research day updates
</commit_message>
<xml_diff>
--- a/KIN Research Day 2022 Abstract - hesse151.docx
+++ b/KIN Research Day 2022 Abstract - hesse151.docx
@@ -173,10 +173,13 @@
         <w:t>were described in the methods section regarding outlier removal</w:t>
       </w:r>
       <w:r>
-        <w:t xml:space="preserve"> and </w:t>
+        <w:t xml:space="preserve">, </w:t>
       </w:r>
       <w:r>
         <w:t>interpolation</w:t>
+      </w:r>
+      <w:r>
+        <w:t>, and averaging methods</w:t>
       </w:r>
       <w:r>
         <w:t>.</w:t>
@@ -201,31 +204,55 @@
         <w:t xml:space="preserve"> Of the </w:t>
       </w:r>
       <w:r>
-        <w:t xml:space="preserve">7833 </w:t>
+        <w:t>7119</w:t>
+      </w:r>
+      <w:r>
+        <w:t xml:space="preserve"> </w:t>
       </w:r>
       <w:r>
         <w:t>articles analyzed</w:t>
       </w:r>
       <w:r>
-        <w:t>, 330 (4.2%) describe</w:t>
+        <w:t>, 3</w:t>
+      </w:r>
+      <w:r>
+        <w:t>28</w:t>
+      </w:r>
+      <w:r>
+        <w:t xml:space="preserve"> (4.</w:t>
+      </w:r>
+      <w:r>
+        <w:t>6</w:t>
+      </w:r>
+      <w:r>
+        <w:t>%) describe</w:t>
       </w:r>
       <w:r>
         <w:t>d</w:t>
       </w:r>
       <w:r>
-        <w:t xml:space="preserve"> their outlier removal procedures</w:t>
-      </w:r>
-      <w:r>
-        <w:t>,</w:t>
-      </w:r>
-      <w:r>
-        <w:t xml:space="preserve"> and 472 (6.0%) described </w:t>
-      </w:r>
-      <w:r>
-        <w:t>some</w:t>
-      </w:r>
-      <w:r>
-        <w:t xml:space="preserve"> interpolation procedures. The most popular outlier cutoffs are </w:t>
+        <w:t xml:space="preserve"> outlier</w:t>
+      </w:r>
+      <w:r>
+        <w:t xml:space="preserve"> removal, </w:t>
+      </w:r>
+      <w:r>
+        <w:t>470 (6.6%)</w:t>
+      </w:r>
+      <w:r>
+        <w:t xml:space="preserve"> described interpolation, and an estimated</w:t>
+      </w:r>
+      <w:r>
+        <w:t xml:space="preserve"> </w:t>
+      </w:r>
+      <w:r>
+        <w:t>4366</w:t>
+      </w:r>
+      <w:r>
+        <w:t xml:space="preserve"> (61.3%) described averaging methods.</w:t>
+      </w:r>
+      <w:r>
+        <w:t xml:space="preserve"> The most popular outlier cutoffs are </w:t>
       </w:r>
       <w:r>
         <w:t xml:space="preserve">mean ± 3 or 4 SD (40.9% and 50.3%, respectively). </w:t>
@@ -235,6 +262,12 @@
       </w:r>
       <w:r>
         <w:t>the dominating interpolation time frame and procedure were one second (94.7%) and linear interpolation (92.8%), respectively.</w:t>
+      </w:r>
+      <w:r>
+        <w:t xml:space="preserve"> Time-based </w:t>
+      </w:r>
+      <w:r>
+        <w:t>bin averages (84.6%) were the most popular averaging methods.</w:t>
       </w:r>
     </w:p>
     <w:p>

</xml_diff>